<commit_message>
Assumptions updated, Tasks added to the minutes
</commit_message>
<xml_diff>
--- a/docs/Minutes and Agenda/Minutes/Minutes 19nd Nov 2014 .docx
+++ b/docs/Minutes and Agenda/Minutes/Minutes 19nd Nov 2014 .docx
@@ -33,7 +33,25 @@
           <w:sz w:val="24"/>
           <w:szCs w:val="24"/>
         </w:rPr>
-        <w:t>12th</w:t>
+        <w:t>1</w:t>
+      </w:r>
+      <w:r>
+        <w:rPr>
+          <w:rFonts w:asciiTheme="majorBidi" w:hAnsiTheme="majorBidi" w:cstheme="majorBidi"/>
+          <w:sz w:val="24"/>
+          <w:szCs w:val="24"/>
+        </w:rPr>
+        <w:t>9</w:t>
+      </w:r>
+      <w:bookmarkStart w:id="0" w:name="_GoBack"/>
+      <w:bookmarkEnd w:id="0"/>
+      <w:r>
+        <w:rPr>
+          <w:rFonts w:asciiTheme="majorBidi" w:hAnsiTheme="majorBidi" w:cstheme="majorBidi"/>
+          <w:sz w:val="24"/>
+          <w:szCs w:val="24"/>
+        </w:rPr>
+        <w:t>th</w:t>
       </w:r>
       <w:r>
         <w:rPr>
@@ -124,13 +142,15 @@
           <w:rFonts w:asciiTheme="majorBidi" w:hAnsiTheme="majorBidi" w:cstheme="majorBidi"/>
           <w:sz w:val="24"/>
           <w:szCs w:val="24"/>
-        </w:rPr>
-      </w:pPr>
-      <w:r>
-        <w:rPr>
-          <w:rFonts w:asciiTheme="majorBidi" w:hAnsiTheme="majorBidi" w:cstheme="majorBidi"/>
-          <w:sz w:val="24"/>
-          <w:szCs w:val="24"/>
+          <w:lang w:val="pt-BR"/>
+        </w:rPr>
+      </w:pPr>
+      <w:r>
+        <w:rPr>
+          <w:rFonts w:asciiTheme="majorBidi" w:hAnsiTheme="majorBidi" w:cstheme="majorBidi"/>
+          <w:sz w:val="24"/>
+          <w:szCs w:val="24"/>
+          <w:lang w:val="pt-BR"/>
         </w:rPr>
         <w:lastRenderedPageBreak/>
         <w:t>Cristiano Cardoso Maia,</w:t>
@@ -143,13 +163,15 @@
           <w:rFonts w:asciiTheme="majorBidi" w:hAnsiTheme="majorBidi" w:cstheme="majorBidi"/>
           <w:sz w:val="24"/>
           <w:szCs w:val="24"/>
-        </w:rPr>
-      </w:pPr>
-      <w:r>
-        <w:rPr>
-          <w:rFonts w:asciiTheme="majorBidi" w:hAnsiTheme="majorBidi" w:cstheme="majorBidi"/>
-          <w:sz w:val="24"/>
-          <w:szCs w:val="24"/>
+          <w:lang w:val="pt-BR"/>
+        </w:rPr>
+      </w:pPr>
+      <w:r>
+        <w:rPr>
+          <w:rFonts w:asciiTheme="majorBidi" w:hAnsiTheme="majorBidi" w:cstheme="majorBidi"/>
+          <w:sz w:val="24"/>
+          <w:szCs w:val="24"/>
+          <w:lang w:val="pt-BR"/>
         </w:rPr>
         <w:t>Jade</w:t>
       </w:r>
@@ -158,6 +180,7 @@
           <w:rFonts w:asciiTheme="majorBidi" w:hAnsiTheme="majorBidi" w:cstheme="majorBidi"/>
           <w:sz w:val="24"/>
           <w:szCs w:val="24"/>
+          <w:lang w:val="pt-BR"/>
         </w:rPr>
         <w:t xml:space="preserve"> Van Nelson, </w:t>
       </w:r>
@@ -169,6 +192,7 @@
           <w:rFonts w:asciiTheme="majorBidi" w:hAnsiTheme="majorBidi" w:cstheme="majorBidi"/>
           <w:sz w:val="24"/>
           <w:szCs w:val="24"/>
+          <w:lang w:val="pt-BR"/>
         </w:rPr>
       </w:pPr>
     </w:p>
@@ -209,7 +233,25 @@
           <w:sz w:val="24"/>
           <w:szCs w:val="24"/>
         </w:rPr>
-        <w:t>Veeraj Bhura absent due to medical reasons</w:t>
+        <w:t xml:space="preserve">Veeraj </w:t>
+      </w:r>
+      <w:proofErr w:type="spellStart"/>
+      <w:r>
+        <w:rPr>
+          <w:rFonts w:asciiTheme="majorBidi" w:hAnsiTheme="majorBidi" w:cstheme="majorBidi"/>
+          <w:sz w:val="24"/>
+          <w:szCs w:val="24"/>
+        </w:rPr>
+        <w:t>Bhura</w:t>
+      </w:r>
+      <w:proofErr w:type="spellEnd"/>
+      <w:r>
+        <w:rPr>
+          <w:rFonts w:asciiTheme="majorBidi" w:hAnsiTheme="majorBidi" w:cstheme="majorBidi"/>
+          <w:sz w:val="24"/>
+          <w:szCs w:val="24"/>
+        </w:rPr>
+        <w:t xml:space="preserve"> absent due to medical reasons</w:t>
       </w:r>
       <w:r>
         <w:rPr>
@@ -235,8 +277,18 @@
           <w:sz w:val="24"/>
           <w:szCs w:val="24"/>
         </w:rPr>
-        <w:t>Kateryna Vyshnyak</w:t>
-      </w:r>
+        <w:t xml:space="preserve">Kateryna </w:t>
+      </w:r>
+      <w:proofErr w:type="spellStart"/>
+      <w:r>
+        <w:rPr>
+          <w:rFonts w:asciiTheme="majorBidi" w:hAnsiTheme="majorBidi" w:cstheme="majorBidi"/>
+          <w:sz w:val="24"/>
+          <w:szCs w:val="24"/>
+        </w:rPr>
+        <w:t>Vyshnyak</w:t>
+      </w:r>
+      <w:proofErr w:type="spellEnd"/>
       <w:r>
         <w:rPr>
           <w:rFonts w:asciiTheme="majorBidi" w:hAnsiTheme="majorBidi" w:cstheme="majorBidi"/>
@@ -574,31 +626,69 @@
                 <w:sz w:val="24"/>
                 <w:szCs w:val="24"/>
               </w:rPr>
-              <w:t>about the ERD version 2 adapted by Cristiano using Saed’s feedback.</w:t>
-            </w:r>
-            <w:r>
-              <w:rPr>
-                <w:rFonts w:asciiTheme="majorBidi" w:hAnsiTheme="majorBidi" w:cstheme="majorBidi"/>
-                <w:sz w:val="24"/>
-                <w:szCs w:val="24"/>
-              </w:rPr>
-              <w:t xml:space="preserve"> Cristiano has also found out that the DFD and Determinacy Diagram are not relevant for the coursework. </w:t>
-            </w:r>
-            <w:r>
-              <w:rPr>
-                <w:rFonts w:asciiTheme="majorBidi" w:hAnsiTheme="majorBidi" w:cstheme="majorBidi"/>
-                <w:sz w:val="24"/>
-                <w:szCs w:val="24"/>
-              </w:rPr>
-              <w:t xml:space="preserve">The group has also revised the </w:t>
-            </w:r>
-            <w:r>
-              <w:rPr>
-                <w:rFonts w:asciiTheme="majorBidi" w:hAnsiTheme="majorBidi" w:cstheme="majorBidi"/>
-                <w:sz w:val="24"/>
-                <w:szCs w:val="24"/>
-              </w:rPr>
-              <w:t>Jade and Veerja’s task. The structure is good but it has to be adapted to the ERD v2.</w:t>
+              <w:t xml:space="preserve">about the </w:t>
+            </w:r>
+            <w:proofErr w:type="spellStart"/>
+            <w:r>
+              <w:rPr>
+                <w:rFonts w:asciiTheme="majorBidi" w:hAnsiTheme="majorBidi" w:cstheme="majorBidi"/>
+                <w:sz w:val="24"/>
+                <w:szCs w:val="24"/>
+              </w:rPr>
+              <w:t>ERD</w:t>
+            </w:r>
+            <w:proofErr w:type="spellEnd"/>
+            <w:r>
+              <w:rPr>
+                <w:rFonts w:asciiTheme="majorBidi" w:hAnsiTheme="majorBidi" w:cstheme="majorBidi"/>
+                <w:sz w:val="24"/>
+                <w:szCs w:val="24"/>
+              </w:rPr>
+              <w:t xml:space="preserve"> version 2 adapted by Cristiano using </w:t>
+            </w:r>
+            <w:proofErr w:type="spellStart"/>
+            <w:r>
+              <w:rPr>
+                <w:rFonts w:asciiTheme="majorBidi" w:hAnsiTheme="majorBidi" w:cstheme="majorBidi"/>
+                <w:sz w:val="24"/>
+                <w:szCs w:val="24"/>
+              </w:rPr>
+              <w:t>Saed’s</w:t>
+            </w:r>
+            <w:proofErr w:type="spellEnd"/>
+            <w:r>
+              <w:rPr>
+                <w:rFonts w:asciiTheme="majorBidi" w:hAnsiTheme="majorBidi" w:cstheme="majorBidi"/>
+                <w:sz w:val="24"/>
+                <w:szCs w:val="24"/>
+              </w:rPr>
+              <w:t xml:space="preserve"> feedback.</w:t>
+            </w:r>
+            <w:r>
+              <w:rPr>
+                <w:rFonts w:asciiTheme="majorBidi" w:hAnsiTheme="majorBidi" w:cstheme="majorBidi"/>
+                <w:sz w:val="24"/>
+                <w:szCs w:val="24"/>
+              </w:rPr>
+              <w:t xml:space="preserve"> Cristiano has also found out that the </w:t>
+            </w:r>
+            <w:proofErr w:type="spellStart"/>
+            <w:r>
+              <w:rPr>
+                <w:rFonts w:asciiTheme="majorBidi" w:hAnsiTheme="majorBidi" w:cstheme="majorBidi"/>
+                <w:sz w:val="24"/>
+                <w:szCs w:val="24"/>
+              </w:rPr>
+              <w:t>DFD</w:t>
+            </w:r>
+            <w:proofErr w:type="spellEnd"/>
+            <w:r>
+              <w:rPr>
+                <w:rFonts w:asciiTheme="majorBidi" w:hAnsiTheme="majorBidi" w:cstheme="majorBidi"/>
+                <w:sz w:val="24"/>
+                <w:szCs w:val="24"/>
+              </w:rPr>
+              <w:t xml:space="preserve"> and Determinacy Diagram are not relevant for the coursework. </w:t>
             </w:r>
           </w:p>
           <w:p>
@@ -618,13 +708,23 @@
               </w:rPr>
               <w:t>Kateryna has successfully defined Data Warehouse as well as adding the advantages and disadvantages of it. She will complete the second half of the task by the end of the week).</w:t>
             </w:r>
-            <w:r>
-              <w:rPr>
-                <w:rFonts w:asciiTheme="majorBidi" w:hAnsiTheme="majorBidi" w:cstheme="majorBidi"/>
-                <w:sz w:val="24"/>
-                <w:szCs w:val="24"/>
-              </w:rPr>
-              <w:t xml:space="preserve"> Veeraj has successfully uploaded the minutes from the first group meeting.</w:t>
+          </w:p>
+          <w:p>
+            <w:pPr>
+              <w:pStyle w:val="NoSpacing"/>
+              <w:rPr>
+                <w:rFonts w:asciiTheme="majorBidi" w:hAnsiTheme="majorBidi" w:cstheme="majorBidi"/>
+                <w:sz w:val="24"/>
+                <w:szCs w:val="24"/>
+              </w:rPr>
+            </w:pPr>
+            <w:r>
+              <w:rPr>
+                <w:rFonts w:asciiTheme="majorBidi" w:hAnsiTheme="majorBidi" w:cstheme="majorBidi"/>
+                <w:sz w:val="24"/>
+                <w:szCs w:val="24"/>
+              </w:rPr>
+              <w:t>Veeraj has successfully uploaded the minutes from the first group meeting.</w:t>
             </w:r>
             <w:r>
               <w:rPr>
@@ -634,8 +734,6 @@
               </w:rPr>
               <w:t xml:space="preserve"> Everyone is familiar with the GitHub platform and is able to perform all the necessary tasks on it.</w:t>
             </w:r>
-            <w:bookmarkStart w:id="0" w:name="_GoBack"/>
-            <w:bookmarkEnd w:id="0"/>
           </w:p>
         </w:tc>
       </w:tr>
@@ -691,7 +789,15 @@
                 <w:sz w:val="24"/>
                 <w:szCs w:val="24"/>
               </w:rPr>
-              <w:t>10</w:t>
+              <w:t>1</w:t>
+            </w:r>
+            <w:r>
+              <w:rPr>
+                <w:rFonts w:asciiTheme="majorBidi" w:hAnsiTheme="majorBidi" w:cstheme="majorBidi"/>
+                <w:sz w:val="24"/>
+                <w:szCs w:val="24"/>
+              </w:rPr>
+              <w:t>1</w:t>
             </w:r>
             <w:r>
               <w:rPr>
@@ -732,6 +838,50 @@
                 <w:szCs w:val="24"/>
               </w:rPr>
             </w:pPr>
+            <w:r>
+              <w:rPr>
+                <w:rFonts w:asciiTheme="majorBidi" w:hAnsiTheme="majorBidi" w:cstheme="majorBidi"/>
+                <w:sz w:val="24"/>
+                <w:szCs w:val="24"/>
+              </w:rPr>
+              <w:t xml:space="preserve">The group has also revised the Jade and </w:t>
+            </w:r>
+            <w:proofErr w:type="spellStart"/>
+            <w:r>
+              <w:rPr>
+                <w:rFonts w:asciiTheme="majorBidi" w:hAnsiTheme="majorBidi" w:cstheme="majorBidi"/>
+                <w:sz w:val="24"/>
+                <w:szCs w:val="24"/>
+              </w:rPr>
+              <w:t>Veerja’s</w:t>
+            </w:r>
+            <w:proofErr w:type="spellEnd"/>
+            <w:r>
+              <w:rPr>
+                <w:rFonts w:asciiTheme="majorBidi" w:hAnsiTheme="majorBidi" w:cstheme="majorBidi"/>
+                <w:sz w:val="24"/>
+                <w:szCs w:val="24"/>
+              </w:rPr>
+              <w:t xml:space="preserve"> task. The structure is good but it has to be adapted to the </w:t>
+            </w:r>
+            <w:proofErr w:type="spellStart"/>
+            <w:r>
+              <w:rPr>
+                <w:rFonts w:asciiTheme="majorBidi" w:hAnsiTheme="majorBidi" w:cstheme="majorBidi"/>
+                <w:sz w:val="24"/>
+                <w:szCs w:val="24"/>
+              </w:rPr>
+              <w:t>ERD</w:t>
+            </w:r>
+            <w:proofErr w:type="spellEnd"/>
+            <w:r>
+              <w:rPr>
+                <w:rFonts w:asciiTheme="majorBidi" w:hAnsiTheme="majorBidi" w:cstheme="majorBidi"/>
+                <w:sz w:val="24"/>
+                <w:szCs w:val="24"/>
+              </w:rPr>
+              <w:t xml:space="preserve"> v2.</w:t>
+            </w:r>
           </w:p>
         </w:tc>
       </w:tr>
@@ -850,7 +1000,7 @@
                 <w:sz w:val="24"/>
                 <w:szCs w:val="24"/>
               </w:rPr>
-              <w:t>We have agreed that we are on schedule with the chronogram. Each member will complete the allocated task below and revise last weeks lecture before the next lab session on Monday, 17/11/2014.</w:t>
+              <w:t>Each member will complete the allocated task below.</w:t>
             </w:r>
           </w:p>
           <w:p>
@@ -1087,15 +1237,7 @@
                 <w:sz w:val="24"/>
                 <w:szCs w:val="24"/>
               </w:rPr>
-              <w:t>1</w:t>
-            </w:r>
-            <w:r>
-              <w:rPr>
-                <w:rFonts w:asciiTheme="majorBidi" w:hAnsiTheme="majorBidi" w:cstheme="majorBidi"/>
-                <w:sz w:val="24"/>
-                <w:szCs w:val="24"/>
-              </w:rPr>
-              <w:t>9</w:t>
+              <w:t>26</w:t>
             </w:r>
             <w:r>
               <w:rPr>
@@ -1190,8 +1332,18 @@
                 <w:sz w:val="24"/>
                 <w:szCs w:val="24"/>
               </w:rPr>
-              <w:t>Kateryna Vyshnyak</w:t>
-            </w:r>
+              <w:t xml:space="preserve">Kateryna </w:t>
+            </w:r>
+            <w:proofErr w:type="spellStart"/>
+            <w:r>
+              <w:rPr>
+                <w:rFonts w:asciiTheme="majorBidi" w:hAnsiTheme="majorBidi" w:cstheme="majorBidi"/>
+                <w:sz w:val="24"/>
+                <w:szCs w:val="24"/>
+              </w:rPr>
+              <w:t>Vyshnyak</w:t>
+            </w:r>
+            <w:proofErr w:type="spellEnd"/>
           </w:p>
           <w:p>
             <w:pPr>
@@ -1224,15 +1376,7 @@
                 <w:sz w:val="24"/>
                 <w:szCs w:val="24"/>
               </w:rPr>
-              <w:t>1</w:t>
-            </w:r>
-            <w:r>
-              <w:rPr>
-                <w:rFonts w:asciiTheme="majorBidi" w:hAnsiTheme="majorBidi" w:cstheme="majorBidi"/>
-                <w:sz w:val="24"/>
-                <w:szCs w:val="24"/>
-              </w:rPr>
-              <w:t>9</w:t>
+              <w:t>26</w:t>
             </w:r>
             <w:r>
               <w:rPr>
@@ -1268,6 +1412,14 @@
                 <w:szCs w:val="24"/>
               </w:rPr>
             </w:pPr>
+            <w:r>
+              <w:rPr>
+                <w:rFonts w:asciiTheme="majorBidi" w:hAnsiTheme="majorBidi" w:cstheme="majorBidi"/>
+                <w:sz w:val="24"/>
+                <w:szCs w:val="24"/>
+              </w:rPr>
+              <w:t>Revise last week task</w:t>
+            </w:r>
           </w:p>
         </w:tc>
         <w:tc>
@@ -1307,8 +1459,18 @@
                 <w:sz w:val="24"/>
                 <w:szCs w:val="24"/>
               </w:rPr>
-              <w:t>Veeraj Bhura</w:t>
-            </w:r>
+              <w:t xml:space="preserve">Veeraj </w:t>
+            </w:r>
+            <w:proofErr w:type="spellStart"/>
+            <w:r>
+              <w:rPr>
+                <w:rFonts w:asciiTheme="majorBidi" w:hAnsiTheme="majorBidi" w:cstheme="majorBidi"/>
+                <w:sz w:val="24"/>
+                <w:szCs w:val="24"/>
+              </w:rPr>
+              <w:t>Bhura</w:t>
+            </w:r>
+            <w:proofErr w:type="spellEnd"/>
           </w:p>
         </w:tc>
         <w:tc>
@@ -1330,15 +1492,7 @@
                 <w:sz w:val="24"/>
                 <w:szCs w:val="24"/>
               </w:rPr>
-              <w:t>1</w:t>
-            </w:r>
-            <w:r>
-              <w:rPr>
-                <w:rFonts w:asciiTheme="majorBidi" w:hAnsiTheme="majorBidi" w:cstheme="majorBidi"/>
-                <w:sz w:val="24"/>
-                <w:szCs w:val="24"/>
-              </w:rPr>
-              <w:t>9</w:t>
+              <w:t>26</w:t>
             </w:r>
             <w:r>
               <w:rPr>

</xml_diff>